<commit_message>
Add solution for day 1 and fix typo in worksheet
</commit_message>
<xml_diff>
--- a/worksheets/edatc21_worksheet_01_mslice.docx
+++ b/worksheets/edatc21_worksheet_01_mslice.docx
@@ -206,8 +206,6 @@
         </w:rPr>
         <w:t>powder_</w:t>
       </w:r>
-      <w:bookmarkStart w:id="0" w:name="_GoBack"/>
-      <w:bookmarkEnd w:id="0"/>
       <w:r>
         <w:rPr>
           <w:rFonts w:ascii="Courier New" w:hAnsi="Courier New" w:cs="Courier New"/>
@@ -1596,7 +1594,21 @@
         <w:rPr>
           <w:color w:val="92D050"/>
         </w:rPr>
-        <w:t>/home/dl11170/edatc/scripts/mslice_dos.py</w:t>
+        <w:t>/home/dl11170/edatc/scripts/mslice_</w:t>
+      </w:r>
+      <w:r>
+        <w:rPr>
+          <w:color w:val="92D050"/>
+        </w:rPr>
+        <w:t>formfactor</w:t>
+      </w:r>
+      <w:bookmarkStart w:id="0" w:name="_GoBack"/>
+      <w:bookmarkEnd w:id="0"/>
+      <w:r>
+        <w:rPr>
+          <w:color w:val="92D050"/>
+        </w:rPr>
+        <w:t>.py</w:t>
       </w:r>
       <w:r>
         <w:t xml:space="preserve"> in the script editor window of the main </w:t>
@@ -3074,7 +3086,7 @@
 </file>
 
 <file path=customXml/itemProps1.xml><?xml version="1.0" encoding="utf-8"?>
-<ds:datastoreItem xmlns:ds="http://schemas.openxmlformats.org/officeDocument/2006/customXml" ds:itemID="{1E2C5A1E-301F-469F-8E36-7267998A8449}">
+<ds:datastoreItem xmlns:ds="http://schemas.openxmlformats.org/officeDocument/2006/customXml" ds:itemID="{A76984A7-75FA-464F-AE1F-DD9647D7A128}">
   <ds:schemaRefs>
     <ds:schemaRef ds:uri="http://schemas.openxmlformats.org/officeDocument/2006/bibliography"/>
   </ds:schemaRefs>

</xml_diff>